<commit_message>
added extra complexity analisys
</commit_message>
<xml_diff>
--- a/doc/Complexities.docx
+++ b/doc/Complexities.docx
@@ -1,24 +1,35 @@
 
 <file path=word/document.xml><?xml version="1.0" encoding="utf-8"?>
-<w:document xmlns:wpc="http://schemas.microsoft.com/office/word/2010/wordprocessingCanvas" xmlns:cx="http://schemas.microsoft.com/office/drawing/2014/chartex" xmlns:cx1="http://schemas.microsoft.com/office/drawing/2015/9/8/chartex" xmlns:cx2="http://schemas.microsoft.com/office/drawing/2015/10/21/chartex" xmlns:cx3="http://schemas.microsoft.com/office/drawing/2016/5/9/chartex" xmlns:cx4="http://schemas.microsoft.com/office/drawing/2016/5/10/chartex" xmlns:cx5="http://schemas.microsoft.com/office/drawing/2016/5/11/chartex" xmlns:cx6="http://schemas.microsoft.com/office/drawing/2016/5/12/chartex" xmlns:cx7="http://schemas.microsoft.com/office/drawing/2016/5/13/chartex" xmlns:cx8="http://schemas.microsoft.com/office/drawing/2016/5/14/chartex" xmlns:mc="http://schemas.openxmlformats.org/markup-compatibility/2006" xmlns:aink="http://schemas.microsoft.com/office/drawing/2016/ink" xmlns:am3d="http://schemas.microsoft.com/office/drawing/2017/model3d" xmlns:o="urn:schemas-microsoft-com:office:office" xmlns:oel="http://schemas.microsoft.com/office/2019/extlst" xmlns:r="http://schemas.openxmlformats.org/officeDocument/2006/relationships" xmlns:m="http://schemas.openxmlformats.org/officeDocument/2006/math" xmlns:v="urn:schemas-microsoft-com:vml" xmlns:wp14="http://schemas.microsoft.com/office/word/2010/wordprocessingDrawing" xmlns:wp="http://schemas.openxmlformats.org/drawingml/2006/wordprocessingDrawing" xmlns:w10="urn:schemas-microsoft-com:office:word" xmlns:w="http://schemas.openxmlformats.org/wordprocessingml/2006/main" xmlns:w14="http://schemas.microsoft.com/office/word/2010/wordml" xmlns:w15="http://schemas.microsoft.com/office/word/2012/wordml" xmlns:w16cex="http://schemas.microsoft.com/office/word/2018/wordml/cex" xmlns:w16cid="http://schemas.microsoft.com/office/word/2016/wordml/cid" xmlns:w16="http://schemas.microsoft.com/office/word/2018/wordml" xmlns:w16sdtdh="http://schemas.microsoft.com/office/word/2020/wordml/sdtdatahash" xmlns:w16se="http://schemas.microsoft.com/office/word/2015/wordml/symex" xmlns:wpg="http://schemas.microsoft.com/office/word/2010/wordprocessingGroup" xmlns:wpi="http://schemas.microsoft.com/office/word/2010/wordprocessingInk" xmlns:wne="http://schemas.microsoft.com/office/word/2006/wordml" xmlns:wps="http://schemas.microsoft.com/office/word/2010/wordprocessingShape" xmlns:a="http://schemas.openxmlformats.org/drawingml/2006/main" xmlns:pic="http://schemas.openxmlformats.org/drawingml/2006/picture" xmlns:a14="http://schemas.microsoft.com/office/drawing/2010/main" mc:Ignorable="w14 w15 w16se w16cid w16 w16cex w16sdtdh wp14">
+<w:document xmlns:wpc="http://schemas.microsoft.com/office/word/2010/wordprocessingCanvas" xmlns:cx="http://schemas.microsoft.com/office/drawing/2014/chartex" xmlns:cx1="http://schemas.microsoft.com/office/drawing/2015/9/8/chartex" xmlns:cx2="http://schemas.microsoft.com/office/drawing/2015/10/21/chartex" xmlns:cx3="http://schemas.microsoft.com/office/drawing/2016/5/9/chartex" xmlns:cx4="http://schemas.microsoft.com/office/drawing/2016/5/10/chartex" xmlns:cx5="http://schemas.microsoft.com/office/drawing/2016/5/11/chartex" xmlns:cx6="http://schemas.microsoft.com/office/drawing/2016/5/12/chartex" xmlns:cx7="http://schemas.microsoft.com/office/drawing/2016/5/13/chartex" xmlns:cx8="http://schemas.microsoft.com/office/drawing/2016/5/14/chartex" xmlns:mc="http://schemas.openxmlformats.org/markup-compatibility/2006" xmlns:aink="http://schemas.microsoft.com/office/drawing/2016/ink" xmlns:am3d="http://schemas.microsoft.com/office/drawing/2017/model3d" xmlns:o="urn:schemas-microsoft-com:office:office" xmlns:oel="http://schemas.microsoft.com/office/2019/extlst" xmlns:r="http://schemas.openxmlformats.org/officeDocument/2006/relationships" xmlns:m="http://schemas.openxmlformats.org/officeDocument/2006/math" xmlns:v="urn:schemas-microsoft-com:vml" xmlns:wp14="http://schemas.microsoft.com/office/word/2010/wordprocessingDrawing" xmlns:wp="http://schemas.openxmlformats.org/drawingml/2006/wordprocessingDrawing" xmlns:w10="urn:schemas-microsoft-com:office:word" xmlns:w="http://schemas.openxmlformats.org/wordprocessingml/2006/main" xmlns:w14="http://schemas.microsoft.com/office/word/2010/wordml" xmlns:w15="http://schemas.microsoft.com/office/word/2012/wordml" xmlns:w16cex="http://schemas.microsoft.com/office/word/2018/wordml/cex" xmlns:w16cid="http://schemas.microsoft.com/office/word/2016/wordml/cid" xmlns:w16="http://schemas.microsoft.com/office/word/2018/wordml" xmlns:w16sdtdh="http://schemas.microsoft.com/office/word/2020/wordml/sdtdatahash" xmlns:w16se="http://schemas.microsoft.com/office/word/2015/wordml/symex" xmlns:wpg="http://schemas.microsoft.com/office/word/2010/wordprocessingGroup" xmlns:wpi="http://schemas.microsoft.com/office/word/2010/wordprocessingInk" xmlns:wne="http://schemas.microsoft.com/office/word/2006/wordml" xmlns:wps="http://schemas.microsoft.com/office/word/2010/wordprocessingShape" mc:Ignorable="w14 w15 w16se w16cid w16 w16cex w16sdtdh wp14">
   <w:body>
     <w:p>
       <w:pPr>
         <w:rPr>
           <w:sz w:val="32"/>
           <w:szCs w:val="32"/>
+          <w:lang w:val="en-US"/>
         </w:rPr>
       </w:pPr>
       <w:r>
         <w:rPr>
           <w:sz w:val="32"/>
           <w:szCs w:val="32"/>
-        </w:rPr>
-        <w:t>Complejidad espacial</w:t>
-      </w:r>
-    </w:p>
-    <w:p>
-      <w:r>
+          <w:lang w:val="en-US"/>
+        </w:rPr>
+        <w:t>Space complexity</w:t>
+      </w:r>
+    </w:p>
+    <w:p>
+      <w:pPr>
+        <w:rPr>
+          <w:lang w:val="en-US"/>
+        </w:rPr>
+      </w:pPr>
+      <w:r>
+        <w:rPr>
+          <w:noProof/>
+          <w:lang w:val="en-US"/>
+        </w:rPr>
         <w:drawing>
           <wp:inline distT="0" distB="0" distL="0" distR="0" wp14:anchorId="7A1B25AD" wp14:editId="7E815DBF">
             <wp:extent cx="3829584" cy="1114581"/>
@@ -74,17 +85,39 @@
             <w:tcW w:w="2207" w:type="dxa"/>
           </w:tcPr>
           <w:p>
-            <w:r>
-              <w:t>Tipo</w:t>
-            </w:r>
-          </w:p>
-        </w:tc>
-        <w:tc>
-          <w:tcPr>
-            <w:tcW w:w="2207" w:type="dxa"/>
-          </w:tcPr>
-          <w:p>
-            <w:r>
+            <w:pPr>
+              <w:rPr>
+                <w:lang w:val="en-US"/>
+              </w:rPr>
+            </w:pPr>
+            <w:r>
+              <w:rPr>
+                <w:lang w:val="en-US"/>
+              </w:rPr>
+              <w:t>T</w:t>
+            </w:r>
+            <w:r>
+              <w:rPr>
+                <w:lang w:val="en-US"/>
+              </w:rPr>
+              <w:t>ype</w:t>
+            </w:r>
+          </w:p>
+        </w:tc>
+        <w:tc>
+          <w:tcPr>
+            <w:tcW w:w="2207" w:type="dxa"/>
+          </w:tcPr>
+          <w:p>
+            <w:pPr>
+              <w:rPr>
+                <w:lang w:val="en-US"/>
+              </w:rPr>
+            </w:pPr>
+            <w:r>
+              <w:rPr>
+                <w:lang w:val="en-US"/>
+              </w:rPr>
               <w:t>Variable</w:t>
             </w:r>
           </w:p>
@@ -94,18 +127,40 @@
             <w:tcW w:w="2207" w:type="dxa"/>
           </w:tcPr>
           <w:p>
-            <w:r>
-              <w:t>Tamaño de un valor atómico</w:t>
-            </w:r>
-          </w:p>
-        </w:tc>
-        <w:tc>
-          <w:tcPr>
-            <w:tcW w:w="2207" w:type="dxa"/>
-          </w:tcPr>
-          <w:p>
-            <w:r>
-              <w:t xml:space="preserve">Cantidad de valores atómicos </w:t>
+            <w:pPr>
+              <w:rPr>
+                <w:lang w:val="en-US"/>
+              </w:rPr>
+            </w:pPr>
+            <w:r>
+              <w:rPr>
+                <w:lang w:val="en-US"/>
+              </w:rPr>
+              <w:t xml:space="preserve">Size </w:t>
+            </w:r>
+          </w:p>
+        </w:tc>
+        <w:tc>
+          <w:tcPr>
+            <w:tcW w:w="2207" w:type="dxa"/>
+          </w:tcPr>
+          <w:p>
+            <w:pPr>
+              <w:rPr>
+                <w:lang w:val="en-US"/>
+              </w:rPr>
+            </w:pPr>
+            <w:r>
+              <w:rPr>
+                <w:lang w:val="en-US"/>
+              </w:rPr>
+              <w:t>Quantity</w:t>
+            </w:r>
+            <w:r>
+              <w:rPr>
+                <w:lang w:val="en-US"/>
+              </w:rPr>
+              <w:t xml:space="preserve"> </w:t>
             </w:r>
           </w:p>
         </w:tc>
@@ -116,17 +171,33 @@
             <w:tcW w:w="2207" w:type="dxa"/>
           </w:tcPr>
           <w:p>
-            <w:r>
-              <w:t>Entrada</w:t>
-            </w:r>
-          </w:p>
-        </w:tc>
-        <w:tc>
-          <w:tcPr>
-            <w:tcW w:w="2207" w:type="dxa"/>
-          </w:tcPr>
-          <w:p>
-            <w:r>
+            <w:pPr>
+              <w:rPr>
+                <w:lang w:val="en-US"/>
+              </w:rPr>
+            </w:pPr>
+            <w:r>
+              <w:rPr>
+                <w:lang w:val="en-US"/>
+              </w:rPr>
+              <w:t>input</w:t>
+            </w:r>
+          </w:p>
+        </w:tc>
+        <w:tc>
+          <w:tcPr>
+            <w:tcW w:w="2207" w:type="dxa"/>
+          </w:tcPr>
+          <w:p>
+            <w:pPr>
+              <w:rPr>
+                <w:lang w:val="en-US"/>
+              </w:rPr>
+            </w:pPr>
+            <w:r>
+              <w:rPr>
+                <w:lang w:val="en-US"/>
+              </w:rPr>
               <w:t xml:space="preserve">Key </w:t>
             </w:r>
           </w:p>
@@ -136,7 +207,15 @@
             <w:tcW w:w="2207" w:type="dxa"/>
           </w:tcPr>
           <w:p>
-            <w:r>
+            <w:pPr>
+              <w:rPr>
+                <w:lang w:val="en-US"/>
+              </w:rPr>
+            </w:pPr>
+            <w:r>
+              <w:rPr>
+                <w:lang w:val="en-US"/>
+              </w:rPr>
               <w:t>256 bits</w:t>
             </w:r>
           </w:p>
@@ -146,7 +225,15 @@
             <w:tcW w:w="2207" w:type="dxa"/>
           </w:tcPr>
           <w:p>
-            <w:r>
+            <w:pPr>
+              <w:rPr>
+                <w:lang w:val="en-US"/>
+              </w:rPr>
+            </w:pPr>
+            <w:r>
+              <w:rPr>
+                <w:lang w:val="en-US"/>
+              </w:rPr>
               <w:t>1</w:t>
             </w:r>
           </w:p>
@@ -158,17 +245,39 @@
             <w:tcW w:w="2207" w:type="dxa"/>
           </w:tcPr>
           <w:p>
-            <w:r>
-              <w:t xml:space="preserve">Auxiliar </w:t>
-            </w:r>
-          </w:p>
-        </w:tc>
-        <w:tc>
-          <w:tcPr>
-            <w:tcW w:w="2207" w:type="dxa"/>
-          </w:tcPr>
-          <w:p>
-            <w:r>
+            <w:pPr>
+              <w:rPr>
+                <w:lang w:val="en-US"/>
+              </w:rPr>
+            </w:pPr>
+            <w:r>
+              <w:rPr>
+                <w:lang w:val="en-US"/>
+              </w:rPr>
+              <w:t>aux</w:t>
+            </w:r>
+            <w:r>
+              <w:rPr>
+                <w:lang w:val="en-US"/>
+              </w:rPr>
+              <w:t xml:space="preserve"> </w:t>
+            </w:r>
+          </w:p>
+        </w:tc>
+        <w:tc>
+          <w:tcPr>
+            <w:tcW w:w="2207" w:type="dxa"/>
+          </w:tcPr>
+          <w:p>
+            <w:pPr>
+              <w:rPr>
+                <w:lang w:val="en-US"/>
+              </w:rPr>
+            </w:pPr>
+            <w:r>
+              <w:rPr>
+                <w:lang w:val="en-US"/>
+              </w:rPr>
               <w:t>keyy</w:t>
             </w:r>
           </w:p>
@@ -178,7 +287,15 @@
             <w:tcW w:w="2207" w:type="dxa"/>
           </w:tcPr>
           <w:p>
-            <w:r>
+            <w:pPr>
+              <w:rPr>
+                <w:lang w:val="en-US"/>
+              </w:rPr>
+            </w:pPr>
+            <w:r>
+              <w:rPr>
+                <w:lang w:val="en-US"/>
+              </w:rPr>
               <w:t xml:space="preserve">32 bits </w:t>
             </w:r>
           </w:p>
@@ -188,7 +305,15 @@
             <w:tcW w:w="2207" w:type="dxa"/>
           </w:tcPr>
           <w:p>
-            <w:r>
+            <w:pPr>
+              <w:rPr>
+                <w:lang w:val="en-US"/>
+              </w:rPr>
+            </w:pPr>
+            <w:r>
+              <w:rPr>
+                <w:lang w:val="en-US"/>
+              </w:rPr>
               <w:t>1</w:t>
             </w:r>
           </w:p>
@@ -200,17 +325,39 @@
             <w:tcW w:w="2207" w:type="dxa"/>
           </w:tcPr>
           <w:p>
-            <w:r>
-              <w:t xml:space="preserve">Salida </w:t>
-            </w:r>
-          </w:p>
-        </w:tc>
-        <w:tc>
-          <w:tcPr>
-            <w:tcW w:w="2207" w:type="dxa"/>
-          </w:tcPr>
-          <w:p>
-            <w:r>
+            <w:pPr>
+              <w:rPr>
+                <w:lang w:val="en-US"/>
+              </w:rPr>
+            </w:pPr>
+            <w:r>
+              <w:rPr>
+                <w:lang w:val="en-US"/>
+              </w:rPr>
+              <w:t>output</w:t>
+            </w:r>
+            <w:r>
+              <w:rPr>
+                <w:lang w:val="en-US"/>
+              </w:rPr>
+              <w:t xml:space="preserve"> </w:t>
+            </w:r>
+          </w:p>
+        </w:tc>
+        <w:tc>
+          <w:tcPr>
+            <w:tcW w:w="2207" w:type="dxa"/>
+          </w:tcPr>
+          <w:p>
+            <w:pPr>
+              <w:rPr>
+                <w:lang w:val="en-US"/>
+              </w:rPr>
+            </w:pPr>
+            <w:r>
+              <w:rPr>
+                <w:lang w:val="en-US"/>
+              </w:rPr>
               <w:t>u</w:t>
             </w:r>
           </w:p>
@@ -220,7 +367,15 @@
             <w:tcW w:w="2207" w:type="dxa"/>
           </w:tcPr>
           <w:p>
-            <w:r>
+            <w:pPr>
+              <w:rPr>
+                <w:lang w:val="en-US"/>
+              </w:rPr>
+            </w:pPr>
+            <w:r>
+              <w:rPr>
+                <w:lang w:val="en-US"/>
+              </w:rPr>
               <w:t>1056 bits</w:t>
             </w:r>
           </w:p>
@@ -230,27 +385,52 @@
             <w:tcW w:w="2207" w:type="dxa"/>
           </w:tcPr>
           <w:p>
-            <w:r>
+            <w:pPr>
+              <w:rPr>
+                <w:lang w:val="en-US"/>
+              </w:rPr>
+            </w:pPr>
+            <w:r>
+              <w:rPr>
+                <w:lang w:val="en-US"/>
+              </w:rPr>
               <w:t>1</w:t>
             </w:r>
           </w:p>
         </w:tc>
       </w:tr>
     </w:tbl>
-    <w:p/>
+    <w:p>
+      <w:pPr>
+        <w:rPr>
+          <w:lang w:val="en-US"/>
+        </w:rPr>
+      </w:pPr>
+    </w:p>
     <w:p>
       <w:pPr>
         <w:rPr>
           <w:rFonts w:eastAsiaTheme="minorEastAsia"/>
-        </w:rPr>
-      </w:pPr>
-      <w:r>
-        <w:t xml:space="preserve">Complejidad espacial = </w:t>
+          <w:lang w:val="en-US"/>
+        </w:rPr>
+      </w:pPr>
+      <w:r>
+        <w:rPr>
+          <w:lang w:val="en-US"/>
+        </w:rPr>
+        <w:t>Complexity</w:t>
+      </w:r>
+      <w:r>
+        <w:rPr>
+          <w:lang w:val="en-US"/>
+        </w:rPr>
+        <w:t xml:space="preserve"> = </w:t>
       </w:r>
       <m:oMath>
         <m:r>
           <w:rPr>
             <w:rFonts w:ascii="Cambria Math" w:hAnsi="Cambria Math"/>
+            <w:lang w:val="en-US"/>
           </w:rPr>
           <m:t>3=O</m:t>
         </m:r>
@@ -260,6 +440,7 @@
               <w:rPr>
                 <w:rFonts w:ascii="Cambria Math" w:hAnsi="Cambria Math"/>
                 <w:i/>
+                <w:lang w:val="en-US"/>
               </w:rPr>
             </m:ctrlPr>
           </m:dPr>
@@ -267,6 +448,7 @@
             <m:r>
               <w:rPr>
                 <w:rFonts w:ascii="Cambria Math" w:hAnsi="Cambria Math"/>
+                <w:lang w:val="en-US"/>
               </w:rPr>
               <m:t>3</m:t>
             </m:r>
@@ -275,6 +457,7 @@
         <m:r>
           <w:rPr>
             <w:rFonts w:ascii="Cambria Math" w:hAnsi="Cambria Math"/>
+            <w:lang w:val="en-US"/>
           </w:rPr>
           <m:t>=O(1)</m:t>
         </m:r>
@@ -284,11 +467,21 @@
       <w:pPr>
         <w:rPr>
           <w:rFonts w:eastAsiaTheme="minorEastAsia"/>
-        </w:rPr>
-      </w:pPr>
-    </w:p>
-    <w:p>
-      <w:r>
+          <w:lang w:val="en-US"/>
+        </w:rPr>
+      </w:pPr>
+    </w:p>
+    <w:p>
+      <w:pPr>
+        <w:rPr>
+          <w:lang w:val="en-US"/>
+        </w:rPr>
+      </w:pPr>
+      <w:r>
+        <w:rPr>
+          <w:noProof/>
+          <w:lang w:val="en-US"/>
+        </w:rPr>
         <w:drawing>
           <wp:inline distT="0" distB="0" distL="0" distR="0" wp14:anchorId="39791DE5" wp14:editId="767CBCB8">
             <wp:extent cx="3867690" cy="2524477"/>
@@ -344,17 +537,33 @@
             <w:tcW w:w="2207" w:type="dxa"/>
           </w:tcPr>
           <w:p>
-            <w:r>
-              <w:t>Tipo</w:t>
-            </w:r>
-          </w:p>
-        </w:tc>
-        <w:tc>
-          <w:tcPr>
-            <w:tcW w:w="2207" w:type="dxa"/>
-          </w:tcPr>
-          <w:p>
-            <w:r>
+            <w:pPr>
+              <w:rPr>
+                <w:lang w:val="en-US"/>
+              </w:rPr>
+            </w:pPr>
+            <w:r>
+              <w:rPr>
+                <w:lang w:val="en-US"/>
+              </w:rPr>
+              <w:t>Type</w:t>
+            </w:r>
+          </w:p>
+        </w:tc>
+        <w:tc>
+          <w:tcPr>
+            <w:tcW w:w="2207" w:type="dxa"/>
+          </w:tcPr>
+          <w:p>
+            <w:pPr>
+              <w:rPr>
+                <w:lang w:val="en-US"/>
+              </w:rPr>
+            </w:pPr>
+            <w:r>
+              <w:rPr>
+                <w:lang w:val="en-US"/>
+              </w:rPr>
               <w:t>Variable</w:t>
             </w:r>
           </w:p>
@@ -364,18 +573,40 @@
             <w:tcW w:w="2207" w:type="dxa"/>
           </w:tcPr>
           <w:p>
-            <w:r>
-              <w:t>Tamaño de un valor atómico</w:t>
-            </w:r>
-          </w:p>
-        </w:tc>
-        <w:tc>
-          <w:tcPr>
-            <w:tcW w:w="2207" w:type="dxa"/>
-          </w:tcPr>
-          <w:p>
-            <w:r>
-              <w:t xml:space="preserve">Cantidad de valores atómicos </w:t>
+            <w:pPr>
+              <w:rPr>
+                <w:lang w:val="en-US"/>
+              </w:rPr>
+            </w:pPr>
+            <w:r>
+              <w:rPr>
+                <w:lang w:val="en-US"/>
+              </w:rPr>
+              <w:t>Size</w:t>
+            </w:r>
+          </w:p>
+        </w:tc>
+        <w:tc>
+          <w:tcPr>
+            <w:tcW w:w="2207" w:type="dxa"/>
+          </w:tcPr>
+          <w:p>
+            <w:pPr>
+              <w:rPr>
+                <w:lang w:val="en-US"/>
+              </w:rPr>
+            </w:pPr>
+            <w:r>
+              <w:rPr>
+                <w:lang w:val="en-US"/>
+              </w:rPr>
+              <w:t>Quantity</w:t>
+            </w:r>
+            <w:r>
+              <w:rPr>
+                <w:lang w:val="en-US"/>
+              </w:rPr>
+              <w:t xml:space="preserve"> </w:t>
             </w:r>
           </w:p>
         </w:tc>
@@ -386,17 +617,33 @@
             <w:tcW w:w="2207" w:type="dxa"/>
           </w:tcPr>
           <w:p>
-            <w:r>
-              <w:t>Entrada</w:t>
-            </w:r>
-          </w:p>
-        </w:tc>
-        <w:tc>
-          <w:tcPr>
-            <w:tcW w:w="2207" w:type="dxa"/>
-          </w:tcPr>
-          <w:p>
-            <w:r>
+            <w:pPr>
+              <w:rPr>
+                <w:lang w:val="en-US"/>
+              </w:rPr>
+            </w:pPr>
+            <w:r>
+              <w:rPr>
+                <w:lang w:val="en-US"/>
+              </w:rPr>
+              <w:t>Input</w:t>
+            </w:r>
+          </w:p>
+        </w:tc>
+        <w:tc>
+          <w:tcPr>
+            <w:tcW w:w="2207" w:type="dxa"/>
+          </w:tcPr>
+          <w:p>
+            <w:pPr>
+              <w:rPr>
+                <w:lang w:val="en-US"/>
+              </w:rPr>
+            </w:pPr>
+            <w:r>
+              <w:rPr>
+                <w:lang w:val="en-US"/>
+              </w:rPr>
               <w:t xml:space="preserve">Object </w:t>
             </w:r>
           </w:p>
@@ -406,7 +653,15 @@
             <w:tcW w:w="2207" w:type="dxa"/>
           </w:tcPr>
           <w:p>
-            <w:r>
+            <w:pPr>
+              <w:rPr>
+                <w:lang w:val="en-US"/>
+              </w:rPr>
+            </w:pPr>
+            <w:r>
+              <w:rPr>
+                <w:lang w:val="en-US"/>
+              </w:rPr>
               <w:t>1056 bits</w:t>
             </w:r>
           </w:p>
@@ -416,7 +671,15 @@
             <w:tcW w:w="2207" w:type="dxa"/>
           </w:tcPr>
           <w:p>
-            <w:r>
+            <w:pPr>
+              <w:rPr>
+                <w:lang w:val="en-US"/>
+              </w:rPr>
+            </w:pPr>
+            <w:r>
+              <w:rPr>
+                <w:lang w:val="en-US"/>
+              </w:rPr>
               <w:t>1</w:t>
             </w:r>
           </w:p>
@@ -428,17 +691,39 @@
             <w:tcW w:w="2207" w:type="dxa"/>
           </w:tcPr>
           <w:p>
-            <w:r>
-              <w:t xml:space="preserve">Entrada </w:t>
-            </w:r>
-          </w:p>
-        </w:tc>
-        <w:tc>
-          <w:tcPr>
-            <w:tcW w:w="2207" w:type="dxa"/>
-          </w:tcPr>
-          <w:p>
-            <w:r>
+            <w:pPr>
+              <w:rPr>
+                <w:lang w:val="en-US"/>
+              </w:rPr>
+            </w:pPr>
+            <w:r>
+              <w:rPr>
+                <w:lang w:val="en-US"/>
+              </w:rPr>
+              <w:t>Input</w:t>
+            </w:r>
+            <w:r>
+              <w:rPr>
+                <w:lang w:val="en-US"/>
+              </w:rPr>
+              <w:t xml:space="preserve"> </w:t>
+            </w:r>
+          </w:p>
+        </w:tc>
+        <w:tc>
+          <w:tcPr>
+            <w:tcW w:w="2207" w:type="dxa"/>
+          </w:tcPr>
+          <w:p>
+            <w:pPr>
+              <w:rPr>
+                <w:lang w:val="en-US"/>
+              </w:rPr>
+            </w:pPr>
+            <w:r>
+              <w:rPr>
+                <w:lang w:val="en-US"/>
+              </w:rPr>
               <w:t xml:space="preserve">Head </w:t>
             </w:r>
           </w:p>
@@ -448,7 +733,15 @@
             <w:tcW w:w="2207" w:type="dxa"/>
           </w:tcPr>
           <w:p>
-            <w:r>
+            <w:pPr>
+              <w:rPr>
+                <w:lang w:val="en-US"/>
+              </w:rPr>
+            </w:pPr>
+            <w:r>
+              <w:rPr>
+                <w:lang w:val="en-US"/>
+              </w:rPr>
               <w:t xml:space="preserve">1056 bits </w:t>
             </w:r>
           </w:p>
@@ -458,7 +751,15 @@
             <w:tcW w:w="2207" w:type="dxa"/>
           </w:tcPr>
           <w:p>
-            <w:r>
+            <w:pPr>
+              <w:rPr>
+                <w:lang w:val="en-US"/>
+              </w:rPr>
+            </w:pPr>
+            <w:r>
+              <w:rPr>
+                <w:lang w:val="en-US"/>
+              </w:rPr>
               <w:t>1</w:t>
             </w:r>
           </w:p>
@@ -470,17 +771,39 @@
             <w:tcW w:w="2207" w:type="dxa"/>
           </w:tcPr>
           <w:p>
-            <w:r>
-              <w:t xml:space="preserve">Auxiliar </w:t>
-            </w:r>
-          </w:p>
-        </w:tc>
-        <w:tc>
-          <w:tcPr>
-            <w:tcW w:w="2207" w:type="dxa"/>
-          </w:tcPr>
-          <w:p>
-            <w:r>
+            <w:pPr>
+              <w:rPr>
+                <w:lang w:val="en-US"/>
+              </w:rPr>
+            </w:pPr>
+            <w:r>
+              <w:rPr>
+                <w:lang w:val="en-US"/>
+              </w:rPr>
+              <w:t>aux</w:t>
+            </w:r>
+            <w:r>
+              <w:rPr>
+                <w:lang w:val="en-US"/>
+              </w:rPr>
+              <w:t xml:space="preserve"> </w:t>
+            </w:r>
+          </w:p>
+        </w:tc>
+        <w:tc>
+          <w:tcPr>
+            <w:tcW w:w="2207" w:type="dxa"/>
+          </w:tcPr>
+          <w:p>
+            <w:pPr>
+              <w:rPr>
+                <w:lang w:val="en-US"/>
+              </w:rPr>
+            </w:pPr>
+            <w:r>
+              <w:rPr>
+                <w:lang w:val="en-US"/>
+              </w:rPr>
               <w:t>n</w:t>
             </w:r>
           </w:p>
@@ -490,7 +813,15 @@
             <w:tcW w:w="2207" w:type="dxa"/>
           </w:tcPr>
           <w:p>
-            <w:r>
+            <w:pPr>
+              <w:rPr>
+                <w:lang w:val="en-US"/>
+              </w:rPr>
+            </w:pPr>
+            <w:r>
+              <w:rPr>
+                <w:lang w:val="en-US"/>
+              </w:rPr>
               <w:t>1056 bits</w:t>
             </w:r>
           </w:p>
@@ -500,27 +831,46 @@
             <w:tcW w:w="2207" w:type="dxa"/>
           </w:tcPr>
           <w:p>
-            <w:r>
+            <w:pPr>
+              <w:rPr>
+                <w:lang w:val="en-US"/>
+              </w:rPr>
+            </w:pPr>
+            <w:r>
+              <w:rPr>
+                <w:lang w:val="en-US"/>
+              </w:rPr>
               <w:t>1</w:t>
             </w:r>
           </w:p>
         </w:tc>
       </w:tr>
     </w:tbl>
-    <w:p/>
+    <w:p>
+      <w:pPr>
+        <w:rPr>
+          <w:lang w:val="en-US"/>
+        </w:rPr>
+      </w:pPr>
+    </w:p>
     <w:p>
       <w:pPr>
         <w:rPr>
           <w:rFonts w:eastAsiaTheme="minorEastAsia"/>
-        </w:rPr>
-      </w:pPr>
-      <w:r>
+          <w:lang w:val="en-US"/>
+        </w:rPr>
+      </w:pPr>
+      <w:r>
+        <w:rPr>
+          <w:lang w:val="en-US"/>
+        </w:rPr>
         <w:t xml:space="preserve">Complejidad espacial= 3 = </w:t>
       </w:r>
       <m:oMath>
         <m:r>
           <w:rPr>
             <w:rFonts w:ascii="Cambria Math" w:hAnsi="Cambria Math"/>
+            <w:lang w:val="en-US"/>
           </w:rPr>
           <m:t>O</m:t>
         </m:r>
@@ -530,6 +880,7 @@
               <w:rPr>
                 <w:rFonts w:ascii="Cambria Math" w:hAnsi="Cambria Math"/>
                 <w:i/>
+                <w:lang w:val="en-US"/>
               </w:rPr>
             </m:ctrlPr>
           </m:dPr>
@@ -537,6 +888,7 @@
             <m:r>
               <w:rPr>
                 <w:rFonts w:ascii="Cambria Math" w:hAnsi="Cambria Math"/>
+                <w:lang w:val="en-US"/>
               </w:rPr>
               <m:t>3</m:t>
             </m:r>
@@ -545,6 +897,7 @@
         <m:r>
           <w:rPr>
             <w:rFonts w:ascii="Cambria Math" w:hAnsi="Cambria Math"/>
+            <w:lang w:val="en-US"/>
           </w:rPr>
           <m:t>=O(1)</m:t>
         </m:r>
@@ -554,6 +907,7 @@
       <w:pPr>
         <w:rPr>
           <w:rFonts w:eastAsiaTheme="minorEastAsia"/>
+          <w:lang w:val="en-US"/>
         </w:rPr>
       </w:pPr>
     </w:p>
@@ -563,6 +917,7 @@
           <w:rFonts w:eastAsiaTheme="minorEastAsia"/>
           <w:sz w:val="32"/>
           <w:szCs w:val="32"/>
+          <w:lang w:val="en-US"/>
         </w:rPr>
       </w:pPr>
       <w:r>
@@ -570,49 +925,246 @@
           <w:rFonts w:eastAsiaTheme="minorEastAsia"/>
           <w:sz w:val="32"/>
           <w:szCs w:val="32"/>
-        </w:rPr>
-        <w:t xml:space="preserve">Complejidad temporal </w:t>
-      </w:r>
-    </w:p>
-    <w:p>
-      <w:pPr/>
+          <w:lang w:val="en-US"/>
+        </w:rPr>
+        <w:t>Temporal complexity</w:t>
+      </w:r>
+    </w:p>
+    <w:p>
+      <w:pPr>
+        <w:rPr>
+          <w:lang w:val="en-US"/>
+        </w:rPr>
+      </w:pPr>
     </w:p>
     <w:p>
       <w:pPr>
         <w:rPr>
           <w:sz w:val="32"/>
           <w:szCs w:val="32"/>
-        </w:rPr>
-      </w:pPr>
-    </w:p>
-    <w:p>
-      <w:pPr>
-        <w:pStyle w:val="Normal"/>
-      </w:pPr>
-      <w:r>
+          <w:lang w:val="en-US"/>
+        </w:rPr>
+      </w:pPr>
+    </w:p>
+    <w:p>
+      <w:pPr>
+        <w:rPr>
+          <w:lang w:val="en-US"/>
+        </w:rPr>
+      </w:pPr>
+      <w:r>
+        <w:rPr>
+          <w:noProof/>
+          <w:lang w:val="en-US"/>
+        </w:rPr>
         <w:drawing>
-          <wp:inline wp14:editId="04F7E773" wp14:anchorId="165B1271">
-            <wp:extent cx="4343400" cy="3943195"/>
-            <wp:effectExtent l="0" t="0" r="0" b="0"/>
-            <wp:docPr id="2145300006" name="" title=""/>
+          <wp:inline distT="0" distB="0" distL="0" distR="0" wp14:anchorId="165B1271" wp14:editId="4FD1A9C8">
+            <wp:extent cx="4342871" cy="3185160"/>
+            <wp:effectExtent l="0" t="0" r="635" b="0"/>
+            <wp:docPr id="2145300006" name="Imagen 2145300006"/>
             <wp:cNvGraphicFramePr>
-              <a:graphicFrameLocks noChangeAspect="1"/>
+              <a:graphicFrameLocks xmlns:a="http://schemas.openxmlformats.org/drawingml/2006/main" noChangeAspect="1"/>
             </wp:cNvGraphicFramePr>
-            <a:graphic>
+            <a:graphic xmlns:a="http://schemas.openxmlformats.org/drawingml/2006/main">
               <a:graphicData uri="http://schemas.openxmlformats.org/drawingml/2006/picture">
-                <pic:pic>
+                <pic:pic xmlns:pic="http://schemas.openxmlformats.org/drawingml/2006/picture">
                   <pic:nvPicPr>
                     <pic:cNvPr id="0" name=""/>
                     <pic:cNvPicPr/>
                   </pic:nvPicPr>
-                  <pic:blipFill>
-                    <a:blip r:embed="R82d6bccec9a64048">
+                  <pic:blipFill rotWithShape="1">
+                    <a:blip r:embed="rId6">
                       <a:extLst>
-                        <a:ext xmlns:a="http://schemas.openxmlformats.org/drawingml/2006/main" uri="{28A0092B-C50C-407E-A947-70E740481C1C}">
-                          <a14:useLocalDpi val="0"/>
+                        <a:ext uri="{28A0092B-C50C-407E-A947-70E740481C1C}">
+                          <a14:useLocalDpi xmlns:a14="http://schemas.microsoft.com/office/drawing/2010/main" val="0"/>
                         </a:ext>
                       </a:extLst>
                     </a:blip>
+                    <a:srcRect b="19214"/>
+                    <a:stretch/>
+                  </pic:blipFill>
+                  <pic:spPr bwMode="auto">
+                    <a:xfrm>
+                      <a:off x="0" y="0"/>
+                      <a:ext cx="4343400" cy="3185548"/>
+                    </a:xfrm>
+                    <a:prstGeom prst="rect">
+                      <a:avLst/>
+                    </a:prstGeom>
+                    <a:ln>
+                      <a:noFill/>
+                    </a:ln>
+                    <a:extLst>
+                      <a:ext uri="{53640926-AAD7-44D8-BBD7-CCE9431645EC}">
+                        <a14:shadowObscured xmlns:a14="http://schemas.microsoft.com/office/drawing/2010/main"/>
+                      </a:ext>
+                    </a:extLst>
+                  </pic:spPr>
+                </pic:pic>
+              </a:graphicData>
+            </a:graphic>
+          </wp:inline>
+        </w:drawing>
+      </w:r>
+    </w:p>
+    <w:p>
+      <w:pPr>
+        <w:rPr>
+          <w:lang w:val="en-US"/>
+        </w:rPr>
+      </w:pPr>
+      <w:r>
+        <w:rPr>
+          <w:lang w:val="en-US"/>
+        </w:rPr>
+        <w:t xml:space="preserve">Everything </w:t>
+      </w:r>
+      <w:r>
+        <w:rPr>
+          <w:lang w:val="en-US"/>
+        </w:rPr>
+        <w:t xml:space="preserve">run son constant time, therefore the complexity is </w:t>
+      </w:r>
+      <w:r>
+        <w:rPr>
+          <w:lang w:val="en-US"/>
+        </w:rPr>
+        <w:t>O(1)</w:t>
+      </w:r>
+    </w:p>
+    <w:p>
+      <w:pPr>
+        <w:rPr>
+          <w:lang w:val="en-US"/>
+        </w:rPr>
+      </w:pPr>
+    </w:p>
+    <w:p>
+      <w:pPr>
+        <w:rPr>
+          <w:lang w:val="en-US"/>
+        </w:rPr>
+      </w:pPr>
+      <w:r>
+        <w:rPr>
+          <w:noProof/>
+          <w:lang w:val="en-US"/>
+        </w:rPr>
+        <w:drawing>
+          <wp:inline distT="0" distB="0" distL="0" distR="0" wp14:anchorId="5B6E5CD8" wp14:editId="7F957EA9">
+            <wp:extent cx="4526280" cy="3261360"/>
+            <wp:effectExtent l="0" t="0" r="7620" b="0"/>
+            <wp:docPr id="1680728408" name="Imagen 1680728408"/>
+            <wp:cNvGraphicFramePr>
+              <a:graphicFrameLocks xmlns:a="http://schemas.openxmlformats.org/drawingml/2006/main" noChangeAspect="1"/>
+            </wp:cNvGraphicFramePr>
+            <a:graphic xmlns:a="http://schemas.openxmlformats.org/drawingml/2006/main">
+              <a:graphicData uri="http://schemas.openxmlformats.org/drawingml/2006/picture">
+                <pic:pic xmlns:pic="http://schemas.openxmlformats.org/drawingml/2006/picture">
+                  <pic:nvPicPr>
+                    <pic:cNvPr id="0" name=""/>
+                    <pic:cNvPicPr/>
+                  </pic:nvPicPr>
+                  <pic:blipFill rotWithShape="1">
+                    <a:blip r:embed="rId7">
+                      <a:extLst>
+                        <a:ext uri="{28A0092B-C50C-407E-A947-70E740481C1C}">
+                          <a14:useLocalDpi xmlns:a14="http://schemas.microsoft.com/office/drawing/2010/main" val="0"/>
+                        </a:ext>
+                      </a:extLst>
+                    </a:blip>
+                    <a:srcRect b="15865"/>
+                    <a:stretch/>
+                  </pic:blipFill>
+                  <pic:spPr bwMode="auto">
+                    <a:xfrm>
+                      <a:off x="0" y="0"/>
+                      <a:ext cx="4526656" cy="3261631"/>
+                    </a:xfrm>
+                    <a:prstGeom prst="rect">
+                      <a:avLst/>
+                    </a:prstGeom>
+                    <a:ln>
+                      <a:noFill/>
+                    </a:ln>
+                    <a:extLst>
+                      <a:ext uri="{53640926-AAD7-44D8-BBD7-CCE9431645EC}">
+                        <a14:shadowObscured xmlns:a14="http://schemas.microsoft.com/office/drawing/2010/main"/>
+                      </a:ext>
+                    </a:extLst>
+                  </pic:spPr>
+                </pic:pic>
+              </a:graphicData>
+            </a:graphic>
+          </wp:inline>
+        </w:drawing>
+      </w:r>
+    </w:p>
+    <w:p>
+      <w:pPr>
+        <w:rPr>
+          <w:lang w:val="en-US"/>
+        </w:rPr>
+      </w:pPr>
+      <w:r>
+        <w:rPr>
+          <w:lang w:val="en-US"/>
+        </w:rPr>
+        <w:t xml:space="preserve">Everything </w:t>
+      </w:r>
+      <w:r>
+        <w:rPr>
+          <w:lang w:val="en-US"/>
+        </w:rPr>
+        <w:t>runs in constant time, therefore the complexity is O(1).</w:t>
+      </w:r>
+    </w:p>
+    <w:p>
+      <w:pPr>
+        <w:rPr>
+          <w:sz w:val="32"/>
+          <w:szCs w:val="32"/>
+          <w:lang w:val="en-US"/>
+        </w:rPr>
+      </w:pPr>
+      <w:r>
+        <w:rPr>
+          <w:sz w:val="32"/>
+          <w:szCs w:val="32"/>
+          <w:lang w:val="en-US"/>
+        </w:rPr>
+        <w:t>Extra Complexity:</w:t>
+      </w:r>
+    </w:p>
+    <w:p>
+      <w:pPr>
+        <w:rPr>
+          <w:lang w:val="en-US"/>
+        </w:rPr>
+      </w:pPr>
+      <w:r>
+        <w:rPr>
+          <w:noProof/>
+          <w:lang w:val="en-US"/>
+        </w:rPr>
+        <w:lastRenderedPageBreak/>
+        <w:drawing>
+          <wp:inline distT="0" distB="0" distL="0" distR="0" wp14:anchorId="3BF57BAB" wp14:editId="539612C8">
+            <wp:extent cx="5612130" cy="3048635"/>
+            <wp:effectExtent l="0" t="0" r="7620" b="0"/>
+            <wp:docPr id="3" name="Imagen 3"/>
+            <wp:cNvGraphicFramePr>
+              <a:graphicFrameLocks xmlns:a="http://schemas.openxmlformats.org/drawingml/2006/main" noChangeAspect="1"/>
+            </wp:cNvGraphicFramePr>
+            <a:graphic xmlns:a="http://schemas.openxmlformats.org/drawingml/2006/main">
+              <a:graphicData uri="http://schemas.openxmlformats.org/drawingml/2006/picture">
+                <pic:pic xmlns:pic="http://schemas.openxmlformats.org/drawingml/2006/picture">
+                  <pic:nvPicPr>
+                    <pic:cNvPr id="1" name=""/>
+                    <pic:cNvPicPr/>
+                  </pic:nvPicPr>
+                  <pic:blipFill>
+                    <a:blip r:embed="rId8"/>
                     <a:stretch>
                       <a:fillRect/>
                     </a:stretch>
@@ -620,7 +1172,7 @@
                   <pic:spPr>
                     <a:xfrm>
                       <a:off x="0" y="0"/>
-                      <a:ext cx="4343400" cy="3943195"/>
+                      <a:ext cx="5612130" cy="3048635"/>
                     </a:xfrm>
                     <a:prstGeom prst="rect">
                       <a:avLst/>
@@ -635,49 +1187,439 @@
     </w:p>
     <w:p>
       <w:pPr>
-        <w:pStyle w:val="Normal"/>
-      </w:pPr>
-    </w:p>
-    <w:p>
-      <w:pPr>
-        <w:pStyle w:val="Normal"/>
-      </w:pPr>
-      <w:r>
+        <w:rPr>
+          <w:lang w:val="en-US"/>
+        </w:rPr>
+      </w:pPr>
+    </w:p>
+    <w:tbl>
+      <w:tblPr>
+        <w:tblStyle w:val="Tablaconcuadrcula"/>
+        <w:tblW w:w="0" w:type="auto"/>
+        <w:tblLook w:val="04A0" w:firstRow="1" w:lastRow="0" w:firstColumn="1" w:lastColumn="0" w:noHBand="0" w:noVBand="1"/>
+      </w:tblPr>
+      <w:tblGrid>
+        <w:gridCol w:w="2207"/>
+        <w:gridCol w:w="2207"/>
+        <w:gridCol w:w="2207"/>
+        <w:gridCol w:w="2207"/>
+      </w:tblGrid>
+      <w:tr>
+        <w:tc>
+          <w:tcPr>
+            <w:tcW w:w="2207" w:type="dxa"/>
+          </w:tcPr>
+          <w:p>
+            <w:pPr>
+              <w:rPr>
+                <w:lang w:val="en-US"/>
+              </w:rPr>
+            </w:pPr>
+            <w:r>
+              <w:rPr>
+                <w:lang w:val="en-US"/>
+              </w:rPr>
+              <w:t>Type</w:t>
+            </w:r>
+          </w:p>
+        </w:tc>
+        <w:tc>
+          <w:tcPr>
+            <w:tcW w:w="2207" w:type="dxa"/>
+          </w:tcPr>
+          <w:p>
+            <w:pPr>
+              <w:rPr>
+                <w:lang w:val="en-US"/>
+              </w:rPr>
+            </w:pPr>
+            <w:r>
+              <w:rPr>
+                <w:lang w:val="en-US"/>
+              </w:rPr>
+              <w:t>Variable</w:t>
+            </w:r>
+          </w:p>
+        </w:tc>
+        <w:tc>
+          <w:tcPr>
+            <w:tcW w:w="2207" w:type="dxa"/>
+          </w:tcPr>
+          <w:p>
+            <w:pPr>
+              <w:rPr>
+                <w:lang w:val="en-US"/>
+              </w:rPr>
+            </w:pPr>
+            <w:r>
+              <w:rPr>
+                <w:lang w:val="en-US"/>
+              </w:rPr>
+              <w:t>Size</w:t>
+            </w:r>
+          </w:p>
+        </w:tc>
+        <w:tc>
+          <w:tcPr>
+            <w:tcW w:w="2207" w:type="dxa"/>
+          </w:tcPr>
+          <w:p>
+            <w:pPr>
+              <w:rPr>
+                <w:lang w:val="en-US"/>
+              </w:rPr>
+            </w:pPr>
+            <w:r>
+              <w:rPr>
+                <w:lang w:val="en-US"/>
+              </w:rPr>
+              <w:t>Quantity</w:t>
+            </w:r>
+            <w:r>
+              <w:rPr>
+                <w:lang w:val="en-US"/>
+              </w:rPr>
+              <w:t xml:space="preserve"> </w:t>
+            </w:r>
+          </w:p>
+        </w:tc>
+      </w:tr>
+      <w:tr>
+        <w:tc>
+          <w:tcPr>
+            <w:tcW w:w="2207" w:type="dxa"/>
+          </w:tcPr>
+          <w:p>
+            <w:pPr>
+              <w:rPr>
+                <w:lang w:val="en-US"/>
+              </w:rPr>
+            </w:pPr>
+            <w:r>
+              <w:rPr>
+                <w:lang w:val="en-US"/>
+              </w:rPr>
+              <w:t>Input</w:t>
+            </w:r>
+          </w:p>
+        </w:tc>
+        <w:tc>
+          <w:tcPr>
+            <w:tcW w:w="2207" w:type="dxa"/>
+          </w:tcPr>
+          <w:p>
+            <w:pPr>
+              <w:rPr>
+                <w:lang w:val="en-US"/>
+              </w:rPr>
+            </w:pPr>
+            <w:r>
+              <w:rPr>
+                <w:lang w:val="en-US"/>
+              </w:rPr>
+              <w:t>i</w:t>
+            </w:r>
+          </w:p>
+        </w:tc>
+        <w:tc>
+          <w:tcPr>
+            <w:tcW w:w="2207" w:type="dxa"/>
+          </w:tcPr>
+          <w:p>
+            <w:pPr>
+              <w:rPr>
+                <w:lang w:val="en-US"/>
+              </w:rPr>
+            </w:pPr>
+            <w:r>
+              <w:rPr>
+                <w:lang w:val="en-US"/>
+              </w:rPr>
+              <w:t>32 bits</w:t>
+            </w:r>
+          </w:p>
+        </w:tc>
+        <w:tc>
+          <w:tcPr>
+            <w:tcW w:w="2207" w:type="dxa"/>
+          </w:tcPr>
+          <w:p>
+            <w:pPr>
+              <w:rPr>
+                <w:lang w:val="en-US"/>
+              </w:rPr>
+            </w:pPr>
+            <w:r>
+              <w:rPr>
+                <w:lang w:val="en-US"/>
+              </w:rPr>
+              <w:t>1</w:t>
+            </w:r>
+          </w:p>
+        </w:tc>
+      </w:tr>
+      <w:tr>
+        <w:tc>
+          <w:tcPr>
+            <w:tcW w:w="2207" w:type="dxa"/>
+          </w:tcPr>
+          <w:p>
+            <w:pPr>
+              <w:rPr>
+                <w:lang w:val="en-US"/>
+              </w:rPr>
+            </w:pPr>
+            <w:r>
+              <w:rPr>
+                <w:lang w:val="en-US"/>
+              </w:rPr>
+              <w:t>Input</w:t>
+            </w:r>
+            <w:r>
+              <w:rPr>
+                <w:lang w:val="en-US"/>
+              </w:rPr>
+              <w:t xml:space="preserve"> </w:t>
+            </w:r>
+          </w:p>
+        </w:tc>
+        <w:tc>
+          <w:tcPr>
+            <w:tcW w:w="2207" w:type="dxa"/>
+          </w:tcPr>
+          <w:p>
+            <w:pPr>
+              <w:rPr>
+                <w:lang w:val="en-US"/>
+              </w:rPr>
+            </w:pPr>
+            <w:r>
+              <w:rPr>
+                <w:lang w:val="en-US"/>
+              </w:rPr>
+              <w:t>key</w:t>
+            </w:r>
+          </w:p>
+        </w:tc>
+        <w:tc>
+          <w:tcPr>
+            <w:tcW w:w="2207" w:type="dxa"/>
+          </w:tcPr>
+          <w:p>
+            <w:pPr>
+              <w:rPr>
+                <w:lang w:val="en-US"/>
+              </w:rPr>
+            </w:pPr>
+            <w:r>
+              <w:rPr>
+                <w:lang w:val="en-US"/>
+              </w:rPr>
+              <w:t xml:space="preserve">32 bits </w:t>
+            </w:r>
+          </w:p>
+        </w:tc>
+        <w:tc>
+          <w:tcPr>
+            <w:tcW w:w="2207" w:type="dxa"/>
+          </w:tcPr>
+          <w:p>
+            <w:pPr>
+              <w:rPr>
+                <w:lang w:val="en-US"/>
+              </w:rPr>
+            </w:pPr>
+            <w:r>
+              <w:rPr>
+                <w:lang w:val="en-US"/>
+              </w:rPr>
+              <w:t>1</w:t>
+            </w:r>
+          </w:p>
+        </w:tc>
+      </w:tr>
+      <w:tr>
+        <w:tc>
+          <w:tcPr>
+            <w:tcW w:w="2207" w:type="dxa"/>
+          </w:tcPr>
+          <w:p>
+            <w:pPr>
+              <w:rPr>
+                <w:lang w:val="en-US"/>
+              </w:rPr>
+            </w:pPr>
+            <w:r>
+              <w:rPr>
+                <w:lang w:val="en-US"/>
+              </w:rPr>
+              <w:t>aux</w:t>
+            </w:r>
+          </w:p>
+        </w:tc>
+        <w:tc>
+          <w:tcPr>
+            <w:tcW w:w="2207" w:type="dxa"/>
+          </w:tcPr>
+          <w:p>
+            <w:pPr>
+              <w:rPr>
+                <w:lang w:val="en-US"/>
+              </w:rPr>
+            </w:pPr>
+            <w:r>
+              <w:rPr>
+                <w:lang w:val="en-US"/>
+              </w:rPr>
+              <w:t>swap</w:t>
+            </w:r>
+          </w:p>
+        </w:tc>
+        <w:tc>
+          <w:tcPr>
+            <w:tcW w:w="2207" w:type="dxa"/>
+          </w:tcPr>
+          <w:p>
+            <w:pPr>
+              <w:rPr>
+                <w:lang w:val="en-US"/>
+              </w:rPr>
+            </w:pPr>
+            <w:r>
+              <w:rPr>
+                <w:lang w:val="en-US"/>
+              </w:rPr>
+              <w:t>1056 bits</w:t>
+            </w:r>
+          </w:p>
+        </w:tc>
+        <w:tc>
+          <w:tcPr>
+            <w:tcW w:w="2207" w:type="dxa"/>
+          </w:tcPr>
+          <w:p>
+            <w:pPr>
+              <w:rPr>
+                <w:lang w:val="en-US"/>
+              </w:rPr>
+            </w:pPr>
+            <w:r>
+              <w:rPr>
+                <w:lang w:val="en-US"/>
+              </w:rPr>
+              <w:t>1</w:t>
+            </w:r>
+          </w:p>
+        </w:tc>
+      </w:tr>
+    </w:tbl>
+    <w:p>
+      <w:pPr>
+        <w:rPr>
+          <w:lang w:val="en-US"/>
+        </w:rPr>
+      </w:pPr>
+    </w:p>
+    <w:p>
+      <w:pPr>
+        <w:rPr>
+          <w:rFonts w:eastAsiaTheme="minorEastAsia"/>
+          <w:lang w:val="en-US"/>
+        </w:rPr>
+      </w:pPr>
+      <w:r>
+        <w:rPr>
+          <w:lang w:val="en-US"/>
+        </w:rPr>
+        <w:t>Complexity =</w:t>
+      </w:r>
+      <w:r>
+        <w:rPr>
+          <w:lang w:val="en-US"/>
+        </w:rPr>
+        <w:t xml:space="preserve"> </w:t>
+      </w:r>
+      <m:oMath>
+        <m:r>
+          <w:rPr>
+            <w:rFonts w:ascii="Cambria Math" w:hAnsi="Cambria Math"/>
+            <w:lang w:val="en-US"/>
+          </w:rPr>
+          <m:t>O(1)</m:t>
+        </m:r>
+      </m:oMath>
+    </w:p>
+    <w:p>
+      <w:pPr>
+        <w:rPr>
+          <w:rFonts w:eastAsiaTheme="minorEastAsia"/>
+          <w:lang w:val="en-US"/>
+        </w:rPr>
+      </w:pPr>
+      <w:r>
+        <w:rPr>
+          <w:rFonts w:eastAsiaTheme="minorEastAsia"/>
+          <w:lang w:val="en-US"/>
+        </w:rPr>
+        <w:t>Time Complexity:</w:t>
+      </w:r>
+    </w:p>
+    <w:p>
+      <w:pPr>
+        <w:rPr>
+          <w:rFonts w:eastAsiaTheme="minorEastAsia"/>
+          <w:lang w:val="en-US"/>
+        </w:rPr>
+      </w:pPr>
+    </w:p>
+    <w:p>
+      <w:r>
+        <w:rPr>
+          <w:noProof/>
+        </w:rPr>
+        <w:lastRenderedPageBreak/>
         <w:drawing>
-          <wp:inline wp14:editId="1E91318C" wp14:anchorId="5B6E5CD8">
-            <wp:extent cx="4526656" cy="3876675"/>
+          <wp:inline distT="0" distB="0" distL="0" distR="0" wp14:anchorId="3359699E" wp14:editId="5830765D">
+            <wp:extent cx="5608320" cy="3048000"/>
             <wp:effectExtent l="0" t="0" r="0" b="0"/>
-            <wp:docPr id="1680728408" name="" title=""/>
+            <wp:docPr id="4" name="Imagen 4"/>
             <wp:cNvGraphicFramePr>
-              <a:graphicFrameLocks noChangeAspect="1"/>
+              <a:graphicFrameLocks xmlns:a="http://schemas.openxmlformats.org/drawingml/2006/main" noChangeAspect="1"/>
             </wp:cNvGraphicFramePr>
-            <a:graphic>
+            <a:graphic xmlns:a="http://schemas.openxmlformats.org/drawingml/2006/main">
               <a:graphicData uri="http://schemas.openxmlformats.org/drawingml/2006/picture">
-                <pic:pic>
+                <pic:pic xmlns:pic="http://schemas.openxmlformats.org/drawingml/2006/picture">
                   <pic:nvPicPr>
-                    <pic:cNvPr id="0" name=""/>
-                    <pic:cNvPicPr/>
+                    <pic:cNvPr id="0" name="Imagen 1"/>
+                    <pic:cNvPicPr>
+                      <a:picLocks noChangeAspect="1" noChangeArrowheads="1"/>
+                    </pic:cNvPicPr>
                   </pic:nvPicPr>
                   <pic:blipFill>
-                    <a:blip r:embed="R040fb47e93c34470">
+                    <a:blip r:embed="rId8">
                       <a:extLst>
-                        <a:ext xmlns:a="http://schemas.openxmlformats.org/drawingml/2006/main" uri="{28A0092B-C50C-407E-A947-70E740481C1C}">
-                          <a14:useLocalDpi val="0"/>
+                        <a:ext uri="{28A0092B-C50C-407E-A947-70E740481C1C}">
+                          <a14:useLocalDpi xmlns:a14="http://schemas.microsoft.com/office/drawing/2010/main" val="0"/>
                         </a:ext>
                       </a:extLst>
                     </a:blip>
+                    <a:srcRect/>
                     <a:stretch>
                       <a:fillRect/>
                     </a:stretch>
                   </pic:blipFill>
-                  <pic:spPr>
+                  <pic:spPr bwMode="auto">
                     <a:xfrm>
                       <a:off x="0" y="0"/>
-                      <a:ext cx="4526656" cy="3876675"/>
+                      <a:ext cx="5608320" cy="3048000"/>
                     </a:xfrm>
                     <a:prstGeom prst="rect">
                       <a:avLst/>
                     </a:prstGeom>
+                    <a:noFill/>
+                    <a:ln>
+                      <a:noFill/>
+                    </a:ln>
                   </pic:spPr>
                 </pic:pic>
               </a:graphicData>
@@ -686,8 +1628,510 @@
         </w:drawing>
       </w:r>
     </w:p>
+    <w:p/>
+    <w:p/>
+    <w:p>
+      <w:pPr>
+        <w:rPr>
+          <w:lang w:val="en-GB"/>
+        </w:rPr>
+      </w:pPr>
+      <w:r>
+        <w:rPr>
+          <w:lang w:val="en-GB"/>
+        </w:rPr>
+        <w:t>public void increaseKey(int i,int key){</w:t>
+      </w:r>
+    </w:p>
+    <w:p>
+      <w:pPr>
+        <w:rPr>
+          <w:lang w:val="en-GB"/>
+        </w:rPr>
+      </w:pPr>
+      <w:r>
+        <w:rPr>
+          <w:lang w:val="en-GB"/>
+        </w:rPr>
+        <w:t xml:space="preserve">        if(PriorityQ.get(i).getPriority()&gt;key){  &lt;-------------------------1</w:t>
+      </w:r>
+    </w:p>
+    <w:p>
+      <w:pPr>
+        <w:rPr>
+          <w:lang w:val="en-GB"/>
+        </w:rPr>
+      </w:pPr>
+      <w:r>
+        <w:rPr>
+          <w:lang w:val="en-GB"/>
+        </w:rPr>
+        <w:t xml:space="preserve">            return;  &lt;-------------------------1</w:t>
+      </w:r>
+    </w:p>
+    <w:p>
+      <w:pPr>
+        <w:rPr>
+          <w:lang w:val="en-GB"/>
+        </w:rPr>
+      </w:pPr>
+      <w:r>
+        <w:rPr>
+          <w:lang w:val="en-GB"/>
+        </w:rPr>
+        <w:t xml:space="preserve">        }</w:t>
+      </w:r>
+    </w:p>
+    <w:p>
+      <w:pPr>
+        <w:rPr>
+          <w:lang w:val="en-GB"/>
+        </w:rPr>
+      </w:pPr>
+      <w:r>
+        <w:rPr>
+          <w:lang w:val="en-GB"/>
+        </w:rPr>
+        <w:t xml:space="preserve">        PriorityQ.get(i).setPriority(key);  &lt;-------------------------1</w:t>
+      </w:r>
+    </w:p>
+    <w:p>
+      <w:pPr>
+        <w:rPr>
+          <w:lang w:val="en-GB"/>
+        </w:rPr>
+      </w:pPr>
+      <w:r>
+        <w:rPr>
+          <w:lang w:val="en-GB"/>
+        </w:rPr>
+        <w:t xml:space="preserve">        while(i&gt;0 &amp;&amp; PriorityQ.get(i/2).getPriority()&lt;PriorityQ.get(i).getPriority()){  &lt;-------------</w:t>
+      </w:r>
+      <m:oMath>
+        <m:sSub>
+          <m:sSubPr>
+            <m:ctrlPr>
+              <w:rPr>
+                <w:rFonts w:ascii="Cambria Math" w:hAnsi="Cambria Math"/>
+                <w:i/>
+              </w:rPr>
+            </m:ctrlPr>
+          </m:sSubPr>
+          <m:e>
+            <m:r>
+              <w:rPr>
+                <w:rFonts w:ascii="Cambria Math" w:hAnsi="Cambria Math"/>
+              </w:rPr>
+              <m:t>log</m:t>
+            </m:r>
+          </m:e>
+          <m:sub>
+            <m:r>
+              <w:rPr>
+                <w:rFonts w:ascii="Cambria Math" w:hAnsi="Cambria Math"/>
+                <w:lang w:val="en-GB"/>
+              </w:rPr>
+              <m:t>2</m:t>
+            </m:r>
+          </m:sub>
+        </m:sSub>
+        <m:r>
+          <w:rPr>
+            <w:rFonts w:ascii="Cambria Math" w:hAnsi="Cambria Math"/>
+            <w:lang w:val="en-GB"/>
+          </w:rPr>
+          <m:t>(</m:t>
+        </m:r>
+        <m:r>
+          <w:rPr>
+            <w:rFonts w:ascii="Cambria Math" w:hAnsi="Cambria Math"/>
+          </w:rPr>
+          <m:t>n</m:t>
+        </m:r>
+        <m:r>
+          <w:rPr>
+            <w:rFonts w:ascii="Cambria Math" w:hAnsi="Cambria Math"/>
+            <w:lang w:val="en-GB"/>
+          </w:rPr>
+          <m:t>)</m:t>
+        </m:r>
+      </m:oMath>
+    </w:p>
+    <w:p>
+      <w:pPr>
+        <w:rPr>
+          <w:lang w:val="en-GB"/>
+        </w:rPr>
+      </w:pPr>
+      <w:r>
+        <w:rPr>
+          <w:lang w:val="en-GB"/>
+        </w:rPr>
+        <w:t xml:space="preserve">            Node&lt;T,K&gt; swap=PriorityQ.get(i);  &lt;-------------------------</w:t>
+      </w:r>
+      <m:oMath>
+        <m:sSub>
+          <m:sSubPr>
+            <m:ctrlPr>
+              <w:rPr>
+                <w:rFonts w:ascii="Cambria Math" w:hAnsi="Cambria Math"/>
+                <w:i/>
+              </w:rPr>
+            </m:ctrlPr>
+          </m:sSubPr>
+          <m:e>
+            <m:r>
+              <w:rPr>
+                <w:rFonts w:ascii="Cambria Math" w:hAnsi="Cambria Math"/>
+              </w:rPr>
+              <m:t>log</m:t>
+            </m:r>
+          </m:e>
+          <m:sub>
+            <m:r>
+              <w:rPr>
+                <w:rFonts w:ascii="Cambria Math" w:hAnsi="Cambria Math"/>
+                <w:lang w:val="en-GB"/>
+              </w:rPr>
+              <m:t>2</m:t>
+            </m:r>
+          </m:sub>
+        </m:sSub>
+        <m:r>
+          <w:rPr>
+            <w:rFonts w:ascii="Cambria Math" w:hAnsi="Cambria Math"/>
+            <w:lang w:val="en-GB"/>
+          </w:rPr>
+          <m:t>(</m:t>
+        </m:r>
+        <m:r>
+          <w:rPr>
+            <w:rFonts w:ascii="Cambria Math" w:hAnsi="Cambria Math"/>
+          </w:rPr>
+          <m:t>n</m:t>
+        </m:r>
+        <m:r>
+          <w:rPr>
+            <w:rFonts w:ascii="Cambria Math" w:hAnsi="Cambria Math"/>
+            <w:lang w:val="en-GB"/>
+          </w:rPr>
+          <m:t>)</m:t>
+        </m:r>
+      </m:oMath>
+    </w:p>
+    <w:p>
+      <w:pPr>
+        <w:rPr>
+          <w:lang w:val="en-GB"/>
+        </w:rPr>
+      </w:pPr>
+      <w:r>
+        <w:rPr>
+          <w:lang w:val="en-GB"/>
+        </w:rPr>
+        <w:t xml:space="preserve">            PriorityQ.set(i,PriorityQ.get(i/2));  &lt;-------------------------</w:t>
+      </w:r>
+      <m:oMath>
+        <m:sSub>
+          <m:sSubPr>
+            <m:ctrlPr>
+              <w:rPr>
+                <w:rFonts w:ascii="Cambria Math" w:hAnsi="Cambria Math"/>
+                <w:i/>
+              </w:rPr>
+            </m:ctrlPr>
+          </m:sSubPr>
+          <m:e>
+            <m:r>
+              <w:rPr>
+                <w:rFonts w:ascii="Cambria Math" w:hAnsi="Cambria Math"/>
+              </w:rPr>
+              <m:t>log</m:t>
+            </m:r>
+          </m:e>
+          <m:sub>
+            <m:r>
+              <w:rPr>
+                <w:rFonts w:ascii="Cambria Math" w:hAnsi="Cambria Math"/>
+                <w:lang w:val="en-GB"/>
+              </w:rPr>
+              <m:t>2</m:t>
+            </m:r>
+          </m:sub>
+        </m:sSub>
+        <m:r>
+          <w:rPr>
+            <w:rFonts w:ascii="Cambria Math" w:hAnsi="Cambria Math"/>
+            <w:lang w:val="en-GB"/>
+          </w:rPr>
+          <m:t>(</m:t>
+        </m:r>
+        <m:r>
+          <w:rPr>
+            <w:rFonts w:ascii="Cambria Math" w:hAnsi="Cambria Math"/>
+          </w:rPr>
+          <m:t>n</m:t>
+        </m:r>
+        <m:r>
+          <w:rPr>
+            <w:rFonts w:ascii="Cambria Math" w:hAnsi="Cambria Math"/>
+            <w:lang w:val="en-GB"/>
+          </w:rPr>
+          <m:t>)</m:t>
+        </m:r>
+      </m:oMath>
+    </w:p>
+    <w:p>
+      <w:pPr>
+        <w:rPr>
+          <w:lang w:val="en-GB"/>
+        </w:rPr>
+      </w:pPr>
+      <w:r>
+        <w:rPr>
+          <w:lang w:val="en-GB"/>
+        </w:rPr>
+        <w:t xml:space="preserve">            PriorityQ.set(i/2, swap); &lt;-------------------------</w:t>
+      </w:r>
+      <m:oMath>
+        <m:sSub>
+          <m:sSubPr>
+            <m:ctrlPr>
+              <w:rPr>
+                <w:rFonts w:ascii="Cambria Math" w:hAnsi="Cambria Math"/>
+                <w:i/>
+              </w:rPr>
+            </m:ctrlPr>
+          </m:sSubPr>
+          <m:e>
+            <m:r>
+              <w:rPr>
+                <w:rFonts w:ascii="Cambria Math" w:hAnsi="Cambria Math"/>
+              </w:rPr>
+              <m:t>log</m:t>
+            </m:r>
+          </m:e>
+          <m:sub>
+            <m:r>
+              <w:rPr>
+                <w:rFonts w:ascii="Cambria Math" w:hAnsi="Cambria Math"/>
+                <w:lang w:val="en-GB"/>
+              </w:rPr>
+              <m:t>2</m:t>
+            </m:r>
+          </m:sub>
+        </m:sSub>
+        <m:r>
+          <w:rPr>
+            <w:rFonts w:ascii="Cambria Math" w:hAnsi="Cambria Math"/>
+            <w:lang w:val="en-GB"/>
+          </w:rPr>
+          <m:t>(</m:t>
+        </m:r>
+        <m:r>
+          <w:rPr>
+            <w:rFonts w:ascii="Cambria Math" w:hAnsi="Cambria Math"/>
+          </w:rPr>
+          <m:t>n</m:t>
+        </m:r>
+        <m:r>
+          <w:rPr>
+            <w:rFonts w:ascii="Cambria Math" w:hAnsi="Cambria Math"/>
+            <w:lang w:val="en-GB"/>
+          </w:rPr>
+          <m:t>)</m:t>
+        </m:r>
+      </m:oMath>
+    </w:p>
+    <w:p>
+      <w:pPr>
+        <w:rPr>
+          <w:lang w:val="en-GB"/>
+        </w:rPr>
+      </w:pPr>
+      <w:r>
+        <w:rPr>
+          <w:lang w:val="en-GB"/>
+        </w:rPr>
+        <w:t xml:space="preserve">            i=i/2; &lt;-------------------------</w:t>
+      </w:r>
+      <m:oMath>
+        <m:sSub>
+          <m:sSubPr>
+            <m:ctrlPr>
+              <w:rPr>
+                <w:rFonts w:ascii="Cambria Math" w:hAnsi="Cambria Math"/>
+                <w:i/>
+              </w:rPr>
+            </m:ctrlPr>
+          </m:sSubPr>
+          <m:e>
+            <m:r>
+              <w:rPr>
+                <w:rFonts w:ascii="Cambria Math" w:hAnsi="Cambria Math"/>
+              </w:rPr>
+              <m:t>log</m:t>
+            </m:r>
+          </m:e>
+          <m:sub>
+            <m:r>
+              <w:rPr>
+                <w:rFonts w:ascii="Cambria Math" w:hAnsi="Cambria Math"/>
+                <w:lang w:val="en-GB"/>
+              </w:rPr>
+              <m:t>2</m:t>
+            </m:r>
+          </m:sub>
+        </m:sSub>
+        <m:r>
+          <w:rPr>
+            <w:rFonts w:ascii="Cambria Math" w:hAnsi="Cambria Math"/>
+            <w:lang w:val="en-GB"/>
+          </w:rPr>
+          <m:t>(</m:t>
+        </m:r>
+        <m:r>
+          <w:rPr>
+            <w:rFonts w:ascii="Cambria Math" w:hAnsi="Cambria Math"/>
+          </w:rPr>
+          <m:t>n</m:t>
+        </m:r>
+        <m:r>
+          <w:rPr>
+            <w:rFonts w:ascii="Cambria Math" w:hAnsi="Cambria Math"/>
+            <w:lang w:val="en-GB"/>
+          </w:rPr>
+          <m:t>)</m:t>
+        </m:r>
+      </m:oMath>
+    </w:p>
+    <w:p>
+      <w:pPr>
+        <w:rPr>
+          <w:lang w:val="en-GB"/>
+        </w:rPr>
+      </w:pPr>
+      <w:r>
+        <w:rPr>
+          <w:lang w:val="en-GB"/>
+        </w:rPr>
+        <w:t xml:space="preserve">        }</w:t>
+      </w:r>
+    </w:p>
+    <w:p>
+      <w:pPr>
+        <w:rPr>
+          <w:lang w:val="en-GB"/>
+        </w:rPr>
+      </w:pPr>
+      <w:r>
+        <w:rPr>
+          <w:lang w:val="en-GB"/>
+        </w:rPr>
+        <w:t xml:space="preserve">    }</w:t>
+      </w:r>
+    </w:p>
+    <w:p>
+      <w:pPr>
+        <w:rPr>
+          <w:lang w:val="en-GB"/>
+        </w:rPr>
+      </w:pPr>
+      <w:r>
+        <w:rPr>
+          <w:lang w:val="en-GB"/>
+        </w:rPr>
+        <w:t>Now we sum every line value</w:t>
+      </w:r>
+    </w:p>
+    <w:p>
+      <w:pPr>
+        <w:rPr>
+          <w:rFonts w:eastAsiaTheme="minorEastAsia"/>
+        </w:rPr>
+      </w:pPr>
+      <w:r>
+        <w:t xml:space="preserve">3 + </w:t>
+      </w:r>
+      <m:oMath>
+        <m:r>
+          <w:rPr>
+            <w:rFonts w:ascii="Cambria Math" w:hAnsi="Cambria Math"/>
+          </w:rPr>
+          <m:t>5</m:t>
+        </m:r>
+        <m:sSub>
+          <m:sSubPr>
+            <m:ctrlPr>
+              <w:rPr>
+                <w:rFonts w:ascii="Cambria Math" w:hAnsi="Cambria Math"/>
+                <w:i/>
+              </w:rPr>
+            </m:ctrlPr>
+          </m:sSubPr>
+          <m:e>
+            <m:r>
+              <w:rPr>
+                <w:rFonts w:ascii="Cambria Math" w:hAnsi="Cambria Math"/>
+              </w:rPr>
+              <m:t>log</m:t>
+            </m:r>
+          </m:e>
+          <m:sub>
+            <m:r>
+              <w:rPr>
+                <w:rFonts w:ascii="Cambria Math" w:hAnsi="Cambria Math"/>
+              </w:rPr>
+              <m:t>2</m:t>
+            </m:r>
+          </m:sub>
+        </m:sSub>
+        <m:r>
+          <w:rPr>
+            <w:rFonts w:ascii="Cambria Math" w:hAnsi="Cambria Math"/>
+          </w:rPr>
+          <m:t>(n)</m:t>
+        </m:r>
+      </m:oMath>
+    </w:p>
+    <w:p>
+      <w:pPr>
+        <w:rPr>
+          <w:u w:val="single"/>
+          <w:lang w:val="en-GB"/>
+        </w:rPr>
+      </w:pPr>
+      <w:r>
+        <w:rPr>
+          <w:rFonts w:eastAsiaTheme="minorEastAsia"/>
+          <w:lang w:val="en-GB"/>
+        </w:rPr>
+        <w:t>Therefore it is O(l</w:t>
+      </w:r>
+      <w:r>
+        <w:rPr>
+          <w:rFonts w:eastAsiaTheme="minorEastAsia"/>
+          <w:lang w:val="en-GB"/>
+        </w:rPr>
+        <w:t>og(n))</w:t>
+      </w:r>
+    </w:p>
+    <w:p>
+      <w:pPr>
+        <w:rPr>
+          <w:lang w:val="en-US"/>
+        </w:rPr>
+      </w:pPr>
+    </w:p>
+    <w:p>
+      <w:pPr>
+        <w:rPr>
+          <w:lang w:val="en-US"/>
+        </w:rPr>
+      </w:pPr>
+    </w:p>
     <w:sectPr>
-      <w:pgSz w:w="12240" w:h="15840" w:orient="portrait"/>
+      <w:pgSz w:w="12240" w:h="15840"/>
       <w:pgMar w:top="1417" w:right="1701" w:bottom="1417" w:left="1701" w:header="708" w:footer="708" w:gutter="0"/>
       <w:cols w:space="708"/>
       <w:docGrid w:linePitch="360"/>
@@ -701,7 +2145,7 @@
   <w:docDefaults>
     <w:rPrDefault>
       <w:rPr>
-        <w:rFonts w:asciiTheme="minorHAnsi" w:hAnsiTheme="minorHAnsi" w:eastAsiaTheme="minorHAnsi" w:cstheme="minorBidi"/>
+        <w:rFonts w:asciiTheme="minorHAnsi" w:eastAsiaTheme="minorHAnsi" w:hAnsiTheme="minorHAnsi" w:cstheme="minorBidi"/>
         <w:sz w:val="22"/>
         <w:szCs w:val="22"/>
         <w:lang w:val="es-MX" w:eastAsia="en-US" w:bidi="ar-SA"/>
@@ -716,14 +2160,14 @@
   <w:latentStyles w:defLockedState="0" w:defUIPriority="99" w:defSemiHidden="0" w:defUnhideWhenUsed="0" w:defQFormat="0" w:count="376">
     <w:lsdException w:name="Normal" w:uiPriority="0" w:qFormat="1"/>
     <w:lsdException w:name="heading 1" w:uiPriority="9" w:qFormat="1"/>
-    <w:lsdException w:name="heading 2" w:uiPriority="9" w:semiHidden="1" w:unhideWhenUsed="1" w:qFormat="1"/>
-    <w:lsdException w:name="heading 3" w:uiPriority="9" w:semiHidden="1" w:unhideWhenUsed="1" w:qFormat="1"/>
-    <w:lsdException w:name="heading 4" w:uiPriority="9" w:semiHidden="1" w:unhideWhenUsed="1" w:qFormat="1"/>
-    <w:lsdException w:name="heading 5" w:uiPriority="9" w:semiHidden="1" w:unhideWhenUsed="1" w:qFormat="1"/>
-    <w:lsdException w:name="heading 6" w:uiPriority="9" w:semiHidden="1" w:unhideWhenUsed="1" w:qFormat="1"/>
-    <w:lsdException w:name="heading 7" w:uiPriority="9" w:semiHidden="1" w:unhideWhenUsed="1" w:qFormat="1"/>
-    <w:lsdException w:name="heading 8" w:uiPriority="9" w:semiHidden="1" w:unhideWhenUsed="1" w:qFormat="1"/>
-    <w:lsdException w:name="heading 9" w:uiPriority="9" w:semiHidden="1" w:unhideWhenUsed="1" w:qFormat="1"/>
+    <w:lsdException w:name="heading 2" w:semiHidden="1" w:uiPriority="9" w:unhideWhenUsed="1" w:qFormat="1"/>
+    <w:lsdException w:name="heading 3" w:semiHidden="1" w:uiPriority="9" w:unhideWhenUsed="1" w:qFormat="1"/>
+    <w:lsdException w:name="heading 4" w:semiHidden="1" w:uiPriority="9" w:unhideWhenUsed="1" w:qFormat="1"/>
+    <w:lsdException w:name="heading 5" w:semiHidden="1" w:uiPriority="9" w:unhideWhenUsed="1" w:qFormat="1"/>
+    <w:lsdException w:name="heading 6" w:semiHidden="1" w:uiPriority="9" w:unhideWhenUsed="1" w:qFormat="1"/>
+    <w:lsdException w:name="heading 7" w:semiHidden="1" w:uiPriority="9" w:unhideWhenUsed="1" w:qFormat="1"/>
+    <w:lsdException w:name="heading 8" w:semiHidden="1" w:uiPriority="9" w:unhideWhenUsed="1" w:qFormat="1"/>
+    <w:lsdException w:name="heading 9" w:semiHidden="1" w:uiPriority="9" w:unhideWhenUsed="1" w:qFormat="1"/>
     <w:lsdException w:name="index 1" w:semiHidden="1" w:unhideWhenUsed="1"/>
     <w:lsdException w:name="index 2" w:semiHidden="1" w:unhideWhenUsed="1"/>
     <w:lsdException w:name="index 3" w:semiHidden="1" w:unhideWhenUsed="1"/>
@@ -733,22 +2177,22 @@
     <w:lsdException w:name="index 7" w:semiHidden="1" w:unhideWhenUsed="1"/>
     <w:lsdException w:name="index 8" w:semiHidden="1" w:unhideWhenUsed="1"/>
     <w:lsdException w:name="index 9" w:semiHidden="1" w:unhideWhenUsed="1"/>
-    <w:lsdException w:name="toc 1" w:uiPriority="39" w:semiHidden="1" w:unhideWhenUsed="1"/>
-    <w:lsdException w:name="toc 2" w:uiPriority="39" w:semiHidden="1" w:unhideWhenUsed="1"/>
-    <w:lsdException w:name="toc 3" w:uiPriority="39" w:semiHidden="1" w:unhideWhenUsed="1"/>
-    <w:lsdException w:name="toc 4" w:uiPriority="39" w:semiHidden="1" w:unhideWhenUsed="1"/>
-    <w:lsdException w:name="toc 5" w:uiPriority="39" w:semiHidden="1" w:unhideWhenUsed="1"/>
-    <w:lsdException w:name="toc 6" w:uiPriority="39" w:semiHidden="1" w:unhideWhenUsed="1"/>
-    <w:lsdException w:name="toc 7" w:uiPriority="39" w:semiHidden="1" w:unhideWhenUsed="1"/>
-    <w:lsdException w:name="toc 8" w:uiPriority="39" w:semiHidden="1" w:unhideWhenUsed="1"/>
-    <w:lsdException w:name="toc 9" w:uiPriority="39" w:semiHidden="1" w:unhideWhenUsed="1"/>
+    <w:lsdException w:name="toc 1" w:semiHidden="1" w:uiPriority="39" w:unhideWhenUsed="1"/>
+    <w:lsdException w:name="toc 2" w:semiHidden="1" w:uiPriority="39" w:unhideWhenUsed="1"/>
+    <w:lsdException w:name="toc 3" w:semiHidden="1" w:uiPriority="39" w:unhideWhenUsed="1"/>
+    <w:lsdException w:name="toc 4" w:semiHidden="1" w:uiPriority="39" w:unhideWhenUsed="1"/>
+    <w:lsdException w:name="toc 5" w:semiHidden="1" w:uiPriority="39" w:unhideWhenUsed="1"/>
+    <w:lsdException w:name="toc 6" w:semiHidden="1" w:uiPriority="39" w:unhideWhenUsed="1"/>
+    <w:lsdException w:name="toc 7" w:semiHidden="1" w:uiPriority="39" w:unhideWhenUsed="1"/>
+    <w:lsdException w:name="toc 8" w:semiHidden="1" w:uiPriority="39" w:unhideWhenUsed="1"/>
+    <w:lsdException w:name="toc 9" w:semiHidden="1" w:uiPriority="39" w:unhideWhenUsed="1"/>
     <w:lsdException w:name="Normal Indent" w:semiHidden="1" w:unhideWhenUsed="1"/>
     <w:lsdException w:name="footnote text" w:semiHidden="1" w:unhideWhenUsed="1"/>
     <w:lsdException w:name="annotation text" w:semiHidden="1" w:unhideWhenUsed="1"/>
     <w:lsdException w:name="header" w:semiHidden="1" w:unhideWhenUsed="1"/>
     <w:lsdException w:name="footer" w:semiHidden="1" w:unhideWhenUsed="1"/>
     <w:lsdException w:name="index heading" w:semiHidden="1" w:unhideWhenUsed="1"/>
-    <w:lsdException w:name="caption" w:uiPriority="35" w:semiHidden="1" w:unhideWhenUsed="1" w:qFormat="1"/>
+    <w:lsdException w:name="caption" w:semiHidden="1" w:uiPriority="35" w:unhideWhenUsed="1" w:qFormat="1"/>
     <w:lsdException w:name="table of figures" w:semiHidden="1" w:unhideWhenUsed="1"/>
     <w:lsdException w:name="envelope address" w:semiHidden="1" w:unhideWhenUsed="1"/>
     <w:lsdException w:name="envelope return" w:semiHidden="1" w:unhideWhenUsed="1"/>
@@ -779,7 +2223,7 @@
     <w:lsdException w:name="Title" w:uiPriority="10" w:qFormat="1"/>
     <w:lsdException w:name="Closing" w:semiHidden="1" w:unhideWhenUsed="1"/>
     <w:lsdException w:name="Signature" w:semiHidden="1" w:unhideWhenUsed="1"/>
-    <w:lsdException w:name="Default Paragraph Font" w:uiPriority="1" w:semiHidden="1" w:unhideWhenUsed="1"/>
+    <w:lsdException w:name="Default Paragraph Font" w:semiHidden="1" w:uiPriority="1" w:unhideWhenUsed="1"/>
     <w:lsdException w:name="Body Text" w:semiHidden="1" w:unhideWhenUsed="1"/>
     <w:lsdException w:name="Body Text Indent" w:semiHidden="1" w:unhideWhenUsed="1"/>
     <w:lsdException w:name="List Continue" w:semiHidden="1" w:unhideWhenUsed="1"/>
@@ -979,8 +2423,8 @@
     <w:lsdException w:name="Subtle Reference" w:uiPriority="31" w:qFormat="1"/>
     <w:lsdException w:name="Intense Reference" w:uiPriority="32" w:qFormat="1"/>
     <w:lsdException w:name="Book Title" w:uiPriority="33" w:qFormat="1"/>
-    <w:lsdException w:name="Bibliography" w:uiPriority="37" w:semiHidden="1" w:unhideWhenUsed="1"/>
-    <w:lsdException w:name="TOC Heading" w:uiPriority="39" w:semiHidden="1" w:unhideWhenUsed="1" w:qFormat="1"/>
+    <w:lsdException w:name="Bibliography" w:semiHidden="1" w:uiPriority="37" w:unhideWhenUsed="1"/>
+    <w:lsdException w:name="TOC Heading" w:semiHidden="1" w:uiPriority="39" w:unhideWhenUsed="1" w:qFormat="1"/>
     <w:lsdException w:name="Plain Table 1" w:uiPriority="41"/>
     <w:lsdException w:name="Plain Table 2" w:uiPriority="42"/>
     <w:lsdException w:name="Plain Table 3" w:uiPriority="43"/>
@@ -1091,17 +2535,17 @@
     <w:lsdException w:name="Unresolved Mention" w:semiHidden="1" w:unhideWhenUsed="1"/>
     <w:lsdException w:name="Smart Link" w:semiHidden="1" w:unhideWhenUsed="1"/>
   </w:latentStyles>
-  <w:style w:type="paragraph" w:styleId="Normal" w:default="1">
+  <w:style w:type="paragraph" w:default="1" w:styleId="Normal">
     <w:name w:val="Normal"/>
     <w:qFormat/>
   </w:style>
-  <w:style w:type="character" w:styleId="Fuentedeprrafopredeter" w:default="1">
+  <w:style w:type="character" w:default="1" w:styleId="Fuentedeprrafopredeter">
     <w:name w:val="Default Paragraph Font"/>
     <w:uiPriority w:val="1"/>
     <w:semiHidden/>
     <w:unhideWhenUsed/>
   </w:style>
-  <w:style w:type="table" w:styleId="Tablanormal" w:default="1">
+  <w:style w:type="table" w:default="1" w:styleId="Tablanormal">
     <w:name w:val="Normal Table"/>
     <w:uiPriority w:val="99"/>
     <w:semiHidden/>
@@ -1116,7 +2560,7 @@
       </w:tblCellMar>
     </w:tblPr>
   </w:style>
-  <w:style w:type="numbering" w:styleId="Sinlista" w:default="1">
+  <w:style w:type="numbering" w:default="1" w:styleId="Sinlista">
     <w:name w:val="No List"/>
     <w:uiPriority w:val="99"/>
     <w:semiHidden/>
@@ -1132,12 +2576,12 @@
     </w:pPr>
     <w:tblPr>
       <w:tblBorders>
-        <w:top w:val="single" w:color="auto" w:sz="4" w:space="0"/>
-        <w:left w:val="single" w:color="auto" w:sz="4" w:space="0"/>
-        <w:bottom w:val="single" w:color="auto" w:sz="4" w:space="0"/>
-        <w:right w:val="single" w:color="auto" w:sz="4" w:space="0"/>
-        <w:insideH w:val="single" w:color="auto" w:sz="4" w:space="0"/>
-        <w:insideV w:val="single" w:color="auto" w:sz="4" w:space="0"/>
+        <w:top w:val="single" w:sz="4" w:space="0" w:color="auto"/>
+        <w:left w:val="single" w:sz="4" w:space="0" w:color="auto"/>
+        <w:bottom w:val="single" w:sz="4" w:space="0" w:color="auto"/>
+        <w:right w:val="single" w:sz="4" w:space="0" w:color="auto"/>
+        <w:insideH w:val="single" w:sz="4" w:space="0" w:color="auto"/>
+        <w:insideV w:val="single" w:sz="4" w:space="0" w:color="auto"/>
       </w:tblBorders>
     </w:tblPr>
   </w:style>

</xml_diff>